<commit_message>
Añado práctica UD4.PR0 despliegue Odoo desde AMI v1 - AMM
</commit_message>
<xml_diff>
--- a/UD4.PR0.ec2-desde-AMI/UD4.PR0.docx
+++ b/UD4.PR0.ec2-desde-AMI/UD4.PR0.docx
@@ -28,6 +28,9 @@
     <w:p/>
     <w:p>
       <w:r>
+        <w:rPr>
+          <w:noProof/>
+        </w:rPr>
         <w:drawing>
           <wp:inline distT="0" distB="0" distL="0" distR="0" wp14:anchorId="7F45EEAA" wp14:editId="314DB7D5">
             <wp:extent cx="5400040" cy="762000"/>
@@ -80,31 +83,7 @@
         <w:t>Captura 1:</w:t>
       </w:r>
       <w:r>
-        <w:t xml:space="preserve">El comando de lanzamiento en </w:t>
-      </w:r>
-      <w:proofErr w:type="gramStart"/>
-      <w:r>
-        <w:t>la terminal justo antes</w:t>
-      </w:r>
-      <w:proofErr w:type="gramEnd"/>
-      <w:r>
-        <w:t xml:space="preserve"> de pulsar </w:t>
-      </w:r>
-      <w:proofErr w:type="spellStart"/>
-      <w:r>
-        <w:t>Enter</w:t>
-      </w:r>
-      <w:proofErr w:type="spellEnd"/>
-      <w:r>
-        <w:t xml:space="preserve"> (debe verse el uso de--</w:t>
-      </w:r>
-      <w:proofErr w:type="spellStart"/>
-      <w:r>
-        <w:t>user</w:t>
-      </w:r>
-      <w:proofErr w:type="spellEnd"/>
-      <w:r>
-        <w:t xml:space="preserve">-data </w:t>
+        <w:t xml:space="preserve">El comando de lanzamiento en la terminal justo antes de pulsar Enter (debe verse el uso de--user-data </w:t>
       </w:r>
       <w:hyperlink r:id="rId6" w:history="1">
         <w:r>
@@ -120,6 +99,9 @@
     </w:p>
     <w:p>
       <w:r>
+        <w:rPr>
+          <w:noProof/>
+        </w:rPr>
         <w:drawing>
           <wp:inline distT="0" distB="0" distL="0" distR="0" wp14:anchorId="2A50A21F" wp14:editId="6CF2A4B3">
             <wp:extent cx="5400040" cy="1814830"/>
@@ -177,6 +159,9 @@
     </w:p>
     <w:p>
       <w:r>
+        <w:rPr>
+          <w:noProof/>
+        </w:rPr>
         <w:drawing>
           <wp:inline distT="0" distB="0" distL="0" distR="0" wp14:anchorId="1027BF71" wp14:editId="7F0BED92">
             <wp:extent cx="5400040" cy="326390"/>
@@ -244,6 +229,9 @@
     </w:p>
     <w:p>
       <w:r>
+        <w:rPr>
+          <w:noProof/>
+        </w:rPr>
         <w:drawing>
           <wp:inline distT="0" distB="0" distL="0" distR="0" wp14:anchorId="0531FEA3" wp14:editId="7EBCFA52">
             <wp:extent cx="5400040" cy="1092835"/>
@@ -301,6 +289,9 @@
     </w:p>
     <w:p>
       <w:r>
+        <w:rPr>
+          <w:noProof/>
+        </w:rPr>
         <w:drawing>
           <wp:inline distT="0" distB="0" distL="0" distR="0" wp14:anchorId="006420C5" wp14:editId="43D8ACF5">
             <wp:extent cx="5186362" cy="1638300"/>
@@ -359,6 +350,9 @@
     <w:p/>
     <w:p>
       <w:r>
+        <w:rPr>
+          <w:noProof/>
+        </w:rPr>
         <w:drawing>
           <wp:inline distT="0" distB="0" distL="0" distR="0" wp14:anchorId="59B4BFDA" wp14:editId="2E28C446">
             <wp:extent cx="5400040" cy="2079625"/>
@@ -384,6 +378,51 @@
                     <a:xfrm>
                       <a:off x="0" y="0"/>
                       <a:ext cx="5400040" cy="2079625"/>
+                    </a:xfrm>
+                    <a:prstGeom prst="rect">
+                      <a:avLst/>
+                    </a:prstGeom>
+                  </pic:spPr>
+                </pic:pic>
+              </a:graphicData>
+            </a:graphic>
+          </wp:inline>
+        </w:drawing>
+      </w:r>
+    </w:p>
+    <w:p/>
+    <w:p>
+      <w:r>
+        <w:t>SUBIDA AL GITHUB</w:t>
+      </w:r>
+    </w:p>
+    <w:p>
+      <w:r>
+        <w:drawing>
+          <wp:inline distT="0" distB="0" distL="0" distR="0" wp14:anchorId="094FE1AE" wp14:editId="3316242C">
+            <wp:extent cx="5400040" cy="2546985"/>
+            <wp:effectExtent l="0" t="0" r="0" b="5715"/>
+            <wp:docPr id="660269546" name="Imagen 1" descr="Interfaz de usuario gráfica, Texto, Aplicación, Correo electrónico&#10;&#10;El contenido generado por IA puede ser incorrecto."/>
+            <wp:cNvGraphicFramePr>
+              <a:graphicFrameLocks xmlns:a="http://schemas.openxmlformats.org/drawingml/2006/main" noChangeAspect="1"/>
+            </wp:cNvGraphicFramePr>
+            <a:graphic xmlns:a="http://schemas.openxmlformats.org/drawingml/2006/main">
+              <a:graphicData uri="http://schemas.openxmlformats.org/drawingml/2006/picture">
+                <pic:pic xmlns:pic="http://schemas.openxmlformats.org/drawingml/2006/picture">
+                  <pic:nvPicPr>
+                    <pic:cNvPr id="660269546" name="Imagen 1" descr="Interfaz de usuario gráfica, Texto, Aplicación, Correo electrónico&#10;&#10;El contenido generado por IA puede ser incorrecto."/>
+                    <pic:cNvPicPr/>
+                  </pic:nvPicPr>
+                  <pic:blipFill>
+                    <a:blip r:embed="rId13"/>
+                    <a:stretch>
+                      <a:fillRect/>
+                    </a:stretch>
+                  </pic:blipFill>
+                  <pic:spPr>
+                    <a:xfrm>
+                      <a:off x="0" y="0"/>
+                      <a:ext cx="5400040" cy="2546985"/>
                     </a:xfrm>
                     <a:prstGeom prst="rect">
                       <a:avLst/>
@@ -1169,6 +1208,7 @@
   <w:style w:type="character" w:default="1" w:styleId="Fuentedeprrafopredeter">
     <w:name w:val="Default Paragraph Font"/>
     <w:uiPriority w:val="1"/>
+    <w:semiHidden/>
     <w:unhideWhenUsed/>
   </w:style>
   <w:style w:type="table" w:default="1" w:styleId="Tablanormal">

</xml_diff>